<commit_message>
Ispravljen dokumenat za prvu i drugu stavku OWASP-a
</commit_message>
<xml_diff>
--- a/OWASP_TOP_10 2) 1).docx
+++ b/OWASP_TOP_10 2) 1).docx
@@ -98,7 +98,116 @@
         <w:t>Prilikom popunjavanja formi za kreiranje akta ili amandmana veoma lako može doći do injection napada, ako se naravno ne izvrši zaštita. Problem pretstavlja mogućnost korisnika da unese neke xml tagove i time promeni strukturu rezultujućeg dogumenta. U te tagove može ubaciti neku skriptu koja će se izvršiti prilikom preuzimanja (od strane korisnika) odgovarajućeg dokumenta iz baze podataka.</w:t>
       </w:r>
       <w:r>
-        <w:t xml:space="preserve"> Stoga bi XML dokumenat bilo potrebno validirati uz pomoć odgovarajuće XML šeme pre slanja u bazu podataka.</w:t>
+        <w:t xml:space="preserve"> Stoga bi XML dokumenat bilo potrebno validirati</w:t>
+      </w:r>
+      <w:r>
+        <w:t>. Jedan od načina je</w:t>
+      </w:r>
+      <w:r>
+        <w:t xml:space="preserve"> uz pomoć odgovarajuće XML šeme pre slanja u bazu podataka.</w:t>
+      </w:r>
+      <w:r>
+        <w:t xml:space="preserve"> Međutim u aplikciji je implementirano upotrebom biblioteke Jsoup-1.9.2.jar i koričćenjem izraza oblika </w:t>
+      </w:r>
+      <w:r>
+        <w:rPr>
+          <w:rFonts w:ascii="Courier New" w:hAnsi="Courier New" w:cs="Courier New"/>
+          <w:color w:val="000000"/>
+          <w:sz w:val="20"/>
+          <w:szCs w:val="20"/>
+        </w:rPr>
+        <w:t xml:space="preserve">String </w:t>
+      </w:r>
+      <w:r>
+        <w:rPr>
+          <w:rFonts w:ascii="Courier New" w:hAnsi="Courier New" w:cs="Courier New"/>
+          <w:color w:val="6A3E3E"/>
+          <w:sz w:val="20"/>
+          <w:szCs w:val="20"/>
+        </w:rPr>
+        <w:t>cleanPostPayload</w:t>
+      </w:r>
+      <w:r>
+        <w:t xml:space="preserve"> = </w:t>
+      </w:r>
+      <w:r>
+        <w:rPr>
+          <w:rFonts w:ascii="Courier New" w:hAnsi="Courier New" w:cs="Courier New"/>
+          <w:color w:val="000000"/>
+          <w:sz w:val="20"/>
+          <w:szCs w:val="20"/>
+        </w:rPr>
+        <w:t>Jsoup.</w:t>
+      </w:r>
+      <w:r>
+        <w:rPr>
+          <w:rFonts w:ascii="Courier New" w:hAnsi="Courier New" w:cs="Courier New"/>
+          <w:i/>
+          <w:iCs/>
+          <w:color w:val="000000"/>
+          <w:sz w:val="20"/>
+          <w:szCs w:val="20"/>
+        </w:rPr>
+        <w:t>clean</w:t>
+      </w:r>
+      <w:r>
+        <w:rPr>
+          <w:rFonts w:ascii="Courier New" w:hAnsi="Courier New" w:cs="Courier New"/>
+          <w:color w:val="000000"/>
+          <w:sz w:val="20"/>
+          <w:szCs w:val="20"/>
+        </w:rPr>
+        <w:t>(</w:t>
+      </w:r>
+      <w:r>
+        <w:rPr>
+          <w:rFonts w:ascii="Courier New" w:hAnsi="Courier New" w:cs="Courier New"/>
+          <w:color w:val="6A3E3E"/>
+          <w:sz w:val="20"/>
+          <w:szCs w:val="20"/>
+        </w:rPr>
+        <w:t>postPayload</w:t>
+      </w:r>
+      <w:r>
+        <w:rPr>
+          <w:rFonts w:ascii="Courier New" w:hAnsi="Courier New" w:cs="Courier New"/>
+          <w:color w:val="000000"/>
+          <w:sz w:val="20"/>
+          <w:szCs w:val="20"/>
+        </w:rPr>
+        <w:t>, Whitelist.</w:t>
+      </w:r>
+      <w:r>
+        <w:rPr>
+          <w:rFonts w:ascii="Courier New" w:hAnsi="Courier New" w:cs="Courier New"/>
+          <w:i/>
+          <w:iCs/>
+          <w:color w:val="000000"/>
+          <w:sz w:val="20"/>
+          <w:szCs w:val="20"/>
+        </w:rPr>
+        <w:t>basic</w:t>
+      </w:r>
+      <w:r>
+        <w:rPr>
+          <w:rFonts w:ascii="Courier New" w:hAnsi="Courier New" w:cs="Courier New"/>
+          <w:color w:val="000000"/>
+          <w:sz w:val="20"/>
+          <w:szCs w:val="20"/>
+        </w:rPr>
+        <w:t>())</w:t>
+      </w:r>
+      <w:r>
+        <w:rPr>
+          <w:rFonts w:ascii="Courier New" w:hAnsi="Courier New" w:cs="Courier New"/>
+          <w:color w:val="000000"/>
+          <w:sz w:val="20"/>
+          <w:szCs w:val="20"/>
+        </w:rPr>
+        <w:t>;</w:t>
+      </w:r>
+      <w:r>
+        <w:t xml:space="preserve"> gde je cleanPostPayload prešićeni string iz promenjive postPayload.</w:t>
       </w:r>
       <w:bookmarkStart w:id="0" w:name="_GoBack"/>
       <w:bookmarkEnd w:id="0"/>

</xml_diff>